<commit_message>
Completed Task 3 - File injection
</commit_message>
<xml_diff>
--- a/Assignment6/Assignment 6 report.docx
+++ b/Assignment6/Assignment 6 report.docx
@@ -14,8 +14,6 @@
         </w:rPr>
         <w:t>Mark Thompson – C00202927 – Assignment 6</w:t>
       </w:r>
-      <w:bookmarkStart w:id="0" w:name="_GoBack"/>
-      <w:bookmarkEnd w:id="0"/>
     </w:p>
     <w:p>
       <w:pPr>
@@ -211,7 +209,7 @@
     </w:p>
     <w:p>
       <w:r>
-        <w:t>flag{command_injection_is_a_serious_vulnerability}</w:t>
+        <w:t>flag{local_file_inclusion_is_due_improper_sanitization_of_user_input}</w:t>
       </w:r>
     </w:p>
     <w:p>
@@ -223,7 +221,7 @@
           <w:rPr>
             <w:rStyle w:val="Hyperlink"/>
           </w:rPr>
-          <w:t>http://192.168.56.102/vulnerabilities/fi/?page=../../hackable/uploads/flag.txt</w:t>
+          <w:t>http://192.168.56.102/vulnerabilities/fi/?page=file4.php</w:t>
         </w:r>
       </w:hyperlink>
     </w:p>
@@ -234,7 +232,10 @@
         </w:rPr>
       </w:pPr>
       <w:r>
-        <w:t>I used the exploit for task 2 to get list of directories. I used the hidden file attribute for ls command but I didn’t see any hidden files anywhere. So I grabbed the flag in the hackable/uploads directory.</w:t>
+        <w:t xml:space="preserve">I used the exploit for task 2 to get list of directories. I used the hidden file attribute for ls command but I didn’t see any hidden files anywhere. So I </w:t>
+      </w:r>
+      <w:r>
+        <w:t xml:space="preserve">tried the ‘hidden’ files from the point of view of not being shown on the website page. </w:t>
       </w:r>
     </w:p>
     <w:p>
@@ -248,10 +249,10 @@
           <w:noProof/>
         </w:rPr>
         <w:drawing>
-          <wp:inline distT="0" distB="0" distL="0" distR="0" wp14:anchorId="53E4315C" wp14:editId="3EC7D842">
-            <wp:extent cx="5943600" cy="3527425"/>
+          <wp:inline distT="0" distB="0" distL="0" distR="0" wp14:anchorId="32FF974C" wp14:editId="5C89EE52">
+            <wp:extent cx="5943600" cy="3566795"/>
             <wp:effectExtent l="0" t="0" r="0" b="0"/>
-            <wp:docPr id="7" name="Picture 7"/>
+            <wp:docPr id="8" name="Picture 8"/>
             <wp:cNvGraphicFramePr>
               <a:graphicFrameLocks xmlns:a="http://schemas.openxmlformats.org/drawingml/2006/main" noChangeAspect="1"/>
             </wp:cNvGraphicFramePr>
@@ -271,7 +272,7 @@
                   <pic:spPr>
                     <a:xfrm>
                       <a:off x="0" y="0"/>
-                      <a:ext cx="5943600" cy="3527425"/>
+                      <a:ext cx="5943600" cy="3566795"/>
                     </a:xfrm>
                     <a:prstGeom prst="rect">
                       <a:avLst/>
@@ -283,17 +284,20 @@
           </wp:inline>
         </w:drawing>
       </w:r>
-    </w:p>
-    <w:p>
-      <w:pPr>
-        <w:rPr>
-          <w:b/>
-        </w:rPr>
-      </w:pPr>
-      <w:r>
-        <w:rPr>
-          <w:b/>
-        </w:rPr>
+      <w:bookmarkStart w:id="0" w:name="_GoBack"/>
+      <w:bookmarkEnd w:id="0"/>
+    </w:p>
+    <w:p>
+      <w:pPr>
+        <w:rPr>
+          <w:b/>
+        </w:rPr>
+      </w:pPr>
+      <w:r>
+        <w:rPr>
+          <w:b/>
+        </w:rPr>
+        <w:lastRenderedPageBreak/>
         <w:t>Task 4: File upload</w:t>
       </w:r>
     </w:p>
@@ -307,7 +311,6 @@
         <w:rPr>
           <w:b/>
         </w:rPr>
-        <w:lastRenderedPageBreak/>
         <w:t>Task 5: SQL injection</w:t>
       </w:r>
     </w:p>
@@ -885,10 +888,7 @@
         <w:ind w:left="180"/>
       </w:pPr>
       <w:r>
-        <w:t>Do you think stored XSS is more dangerous than DOM or Reflected XSS</w:t>
-      </w:r>
-      <w:r>
-        <w:t>?</w:t>
+        <w:t>Do you think stored XSS is more dangerous than DOM or Reflected XSS?</w:t>
       </w:r>
     </w:p>
     <w:p>

</xml_diff>

<commit_message>
CTF - reverse engineering
</commit_message>
<xml_diff>
--- a/Assignment6/Assignment 6 report.docx
+++ b/Assignment6/Assignment 6 report.docx
@@ -300,109 +300,25 @@
       </w:r>
     </w:p>
     <w:p>
-      <w:pPr>
-        <w:rPr>
-          <w:b/>
-        </w:rPr>
-      </w:pPr>
-      <w:r>
-        <w:rPr>
-          <w:b/>
-        </w:rPr>
-        <w:t>Task 5: SQL injection</w:t>
-      </w:r>
-    </w:p>
-    <w:p>
-      <w:pPr>
-        <w:pStyle w:val="HTMLPreformatted"/>
-        <w:ind w:left="180"/>
-      </w:pPr>
-      <w:r>
-        <w:rPr>
-          <w:rFonts w:asciiTheme="minorHAnsi" w:hAnsiTheme="minorHAnsi" w:cstheme="minorHAnsi"/>
-          <w:b/>
-          <w:sz w:val="22"/>
-          <w:szCs w:val="22"/>
-        </w:rPr>
-        <w:t>Payload</w:t>
-      </w:r>
-      <w:r>
-        <w:rPr>
-          <w:b/>
-        </w:rPr>
-        <w:t xml:space="preserve">: </w:t>
-      </w:r>
-      <w:r>
-        <w:t>1' OR 'a'='a</w:t>
-      </w:r>
-    </w:p>
-    <w:p>
-      <w:pPr>
-        <w:pStyle w:val="HTMLPreformatted"/>
-        <w:ind w:left="180"/>
-      </w:pPr>
-    </w:p>
-    <w:p>
-      <w:pPr>
-        <w:ind w:left="180"/>
-        <w:rPr>
-          <w:rFonts w:ascii="Courier New" w:hAnsi="Courier New" w:cs="Courier New"/>
-          <w:sz w:val="20"/>
-          <w:szCs w:val="20"/>
-        </w:rPr>
-      </w:pPr>
-      <w:r>
-        <w:rPr>
-          <w:b/>
-        </w:rPr>
-        <w:t xml:space="preserve">Note about vulnerability – </w:t>
-      </w:r>
-      <w:r>
-        <w:t xml:space="preserve">The vulnerability exists because the query is concatenating strings on the where clause to build the query that is executed. No sanitation of input is present. Because of this you can add </w:t>
-      </w:r>
-      <w:r>
-        <w:rPr>
-          <w:rFonts w:ascii="Courier New" w:hAnsi="Courier New" w:cs="Courier New"/>
-        </w:rPr>
-        <w:t xml:space="preserve">OR 'a'='a </w:t>
-      </w:r>
-      <w:r>
-        <w:t xml:space="preserve">to the input which causes the where clause to always evaluate to true, so the query becomes logically equivalent to the much simpler query: </w:t>
-      </w:r>
-      <w:r>
-        <w:rPr>
-          <w:rFonts w:ascii="Courier New" w:hAnsi="Courier New" w:cs="Courier New"/>
-          <w:sz w:val="20"/>
-          <w:szCs w:val="20"/>
-        </w:rPr>
-        <w:t>select … from users</w:t>
-      </w:r>
-    </w:p>
-    <w:p>
-      <w:pPr>
-        <w:ind w:left="180"/>
-      </w:pPr>
-      <w:r>
-        <w:rPr>
-          <w:b/>
-        </w:rPr>
-        <w:t>Screenshot</w:t>
-      </w:r>
-    </w:p>
-    <w:p>
-      <w:pPr>
-        <w:ind w:left="180"/>
-        <w:jc w:val="center"/>
-      </w:pPr>
+      <w:r>
+        <w:t>I was able to inject the php file. See the file in the zip directory.</w:t>
+      </w:r>
+    </w:p>
+    <w:p>
+      <w:r>
+        <w:t>I was not able to get the reverse shell to work.  Here is a screenshot of the reverse shell php file uploaded to the website:</w:t>
+      </w:r>
+    </w:p>
+    <w:p>
       <w:r>
         <w:rPr>
           <w:noProof/>
         </w:rPr>
         <w:drawing>
-          <wp:inline distT="0" distB="0" distL="0" distR="0" wp14:anchorId="770DADC2" wp14:editId="113F51B9">
-            <wp:extent cx="4009292" cy="3006969"/>
-            <wp:effectExtent l="0" t="0" r="0" b="3175"/>
-            <wp:docPr id="1" name="Picture 1"/>
+          <wp:inline distT="0" distB="0" distL="0" distR="0" wp14:anchorId="61723A45" wp14:editId="0605C223">
+            <wp:extent cx="5943600" cy="3877945"/>
+            <wp:effectExtent l="0" t="0" r="0" b="8255"/>
+            <wp:docPr id="7" name="Picture 7"/>
             <wp:cNvGraphicFramePr>
               <a:graphicFrameLocks xmlns:a="http://schemas.openxmlformats.org/drawingml/2006/main" noChangeAspect="1"/>
             </wp:cNvGraphicFramePr>
@@ -422,7 +338,7 @@
                   <pic:spPr>
                     <a:xfrm>
                       <a:off x="0" y="0"/>
-                      <a:ext cx="4066662" cy="3049996"/>
+                      <a:ext cx="5943600" cy="3877945"/>
                     </a:xfrm>
                     <a:prstGeom prst="rect">
                       <a:avLst/>
@@ -436,88 +352,103 @@
       </w:r>
     </w:p>
     <w:p>
-      <w:pPr>
-        <w:spacing w:before="100" w:beforeAutospacing="1" w:after="100" w:afterAutospacing="1" w:line="240" w:lineRule="auto"/>
-        <w:outlineLvl w:val="2"/>
-        <w:rPr>
-          <w:rFonts w:eastAsia="Times New Roman" w:cstheme="minorHAnsi"/>
-          <w:b/>
-          <w:bCs/>
-        </w:rPr>
-      </w:pPr>
-      <w:r>
-        <w:rPr>
-          <w:rFonts w:eastAsia="Times New Roman" w:cstheme="minorHAnsi"/>
-          <w:b/>
-          <w:bCs/>
-        </w:rPr>
-        <w:t>Task 6: Blind SQLI</w:t>
-      </w:r>
-    </w:p>
-    <w:p>
-      <w:pPr>
-        <w:ind w:left="180"/>
-      </w:pPr>
-      <w:r>
-        <w:rPr>
-          <w:b/>
-        </w:rPr>
-        <w:t xml:space="preserve">Why your payload from Task 5 does not work in this page? </w:t>
-      </w:r>
-    </w:p>
-    <w:p>
-      <w:pPr>
-        <w:ind w:left="180"/>
-      </w:pPr>
-      <w:r>
-        <w:t xml:space="preserve">Task 5 payload doesn’t work because the page’s </w:t>
-      </w:r>
-      <w:r>
-        <w:t>PHP</w:t>
-      </w:r>
-      <w:r>
-        <w:t xml:space="preserve"> code is checking for the count of rows retrieved by the query. The Task 5 exploit returns more than 1 row, and it branches to the </w:t>
-      </w:r>
-      <w:r>
-        <w:rPr>
-          <w:i/>
-        </w:rPr>
-        <w:t>“User ID exists in the database.”</w:t>
-      </w:r>
-      <w:r>
-        <w:t xml:space="preserve"> message.</w:t>
-      </w:r>
-    </w:p>
-    <w:p>
-      <w:pPr>
-        <w:ind w:left="180"/>
-        <w:rPr>
-          <w:b/>
-        </w:rPr>
-      </w:pPr>
-      <w:r>
-        <w:rPr>
-          <w:b/>
-        </w:rPr>
-        <w:t>Command line arguments passed to the sqlmap.py</w:t>
-      </w:r>
-    </w:p>
-    <w:p>
-      <w:pPr>
-        <w:rPr>
-          <w:b/>
-        </w:rPr>
-      </w:pPr>
-      <w:r>
-        <w:rPr>
-          <w:b/>
-        </w:rPr>
-        <w:t>Task 6: Weak Session ID</w:t>
-      </w:r>
-    </w:p>
-    <w:p>
-      <w:pPr>
-        <w:ind w:left="180"/>
+      <w:bookmarkStart w:id="0" w:name="_GoBack"/>
+      <w:bookmarkEnd w:id="0"/>
+    </w:p>
+    <w:p>
+      <w:pPr>
+        <w:rPr>
+          <w:b/>
+        </w:rPr>
+      </w:pPr>
+      <w:r>
+        <w:rPr>
+          <w:b/>
+        </w:rPr>
+        <w:t>Task 5: SQL injection</w:t>
+      </w:r>
+    </w:p>
+    <w:p>
+      <w:pPr>
+        <w:pStyle w:val="HTMLPreformatted"/>
+        <w:ind w:left="180"/>
+      </w:pPr>
+      <w:r>
+        <w:rPr>
+          <w:rFonts w:asciiTheme="minorHAnsi" w:hAnsiTheme="minorHAnsi" w:cstheme="minorHAnsi"/>
+          <w:b/>
+          <w:sz w:val="22"/>
+          <w:szCs w:val="22"/>
+        </w:rPr>
+        <w:t>Payload</w:t>
+      </w:r>
+      <w:r>
+        <w:rPr>
+          <w:b/>
+        </w:rPr>
+        <w:t xml:space="preserve">: </w:t>
+      </w:r>
+      <w:r>
+        <w:t>1' OR 'a'='a</w:t>
+      </w:r>
+    </w:p>
+    <w:p>
+      <w:pPr>
+        <w:pStyle w:val="HTMLPreformatted"/>
+        <w:ind w:left="180"/>
+      </w:pPr>
+    </w:p>
+    <w:p>
+      <w:pPr>
+        <w:ind w:left="180"/>
+        <w:rPr>
+          <w:rFonts w:ascii="Courier New" w:hAnsi="Courier New" w:cs="Courier New"/>
+          <w:sz w:val="20"/>
+          <w:szCs w:val="20"/>
+        </w:rPr>
+      </w:pPr>
+      <w:r>
+        <w:rPr>
+          <w:b/>
+        </w:rPr>
+        <w:t xml:space="preserve">Note about vulnerability – </w:t>
+      </w:r>
+      <w:r>
+        <w:t xml:space="preserve">The vulnerability exists because the query is concatenating strings on the where clause to build the query that is executed. No sanitation of input is present. Because of this you can add </w:t>
+      </w:r>
+      <w:r>
+        <w:rPr>
+          <w:rFonts w:ascii="Courier New" w:hAnsi="Courier New" w:cs="Courier New"/>
+        </w:rPr>
+        <w:t xml:space="preserve">OR 'a'='a </w:t>
+      </w:r>
+      <w:r>
+        <w:t xml:space="preserve">to the input which causes the where clause to always evaluate to true, so the query becomes logically equivalent to the much simpler query: </w:t>
+      </w:r>
+      <w:r>
+        <w:rPr>
+          <w:rFonts w:ascii="Courier New" w:hAnsi="Courier New" w:cs="Courier New"/>
+          <w:sz w:val="20"/>
+          <w:szCs w:val="20"/>
+        </w:rPr>
+        <w:t>select … from users</w:t>
+      </w:r>
+    </w:p>
+    <w:p>
+      <w:pPr>
+        <w:ind w:left="180"/>
+      </w:pPr>
+      <w:r>
+        <w:rPr>
+          <w:b/>
+        </w:rPr>
+        <w:t>Screenshot</w:t>
+      </w:r>
+    </w:p>
+    <w:p>
+      <w:pPr>
+        <w:ind w:left="180"/>
+        <w:jc w:val="center"/>
       </w:pPr>
       <w:r>
         <w:rPr>
@@ -525,10 +456,10 @@
         </w:rPr>
         <w:lastRenderedPageBreak/>
         <w:drawing>
-          <wp:inline distT="0" distB="0" distL="0" distR="0" wp14:anchorId="4CF2F692" wp14:editId="0039910D">
-            <wp:extent cx="5943600" cy="3866515"/>
-            <wp:effectExtent l="0" t="0" r="0" b="635"/>
-            <wp:docPr id="2" name="Picture 2"/>
+          <wp:inline distT="0" distB="0" distL="0" distR="0" wp14:anchorId="770DADC2" wp14:editId="113F51B9">
+            <wp:extent cx="4009292" cy="3006969"/>
+            <wp:effectExtent l="0" t="0" r="0" b="3175"/>
+            <wp:docPr id="1" name="Picture 1"/>
             <wp:cNvGraphicFramePr>
               <a:graphicFrameLocks xmlns:a="http://schemas.openxmlformats.org/drawingml/2006/main" noChangeAspect="1"/>
             </wp:cNvGraphicFramePr>
@@ -548,7 +479,7 @@
                   <pic:spPr>
                     <a:xfrm>
                       <a:off x="0" y="0"/>
-                      <a:ext cx="5943600" cy="3866515"/>
+                      <a:ext cx="4066662" cy="3049996"/>
                     </a:xfrm>
                     <a:prstGeom prst="rect">
                       <a:avLst/>
@@ -563,20 +494,242 @@
     </w:p>
     <w:p>
       <w:pPr>
-        <w:ind w:left="180"/>
+        <w:spacing w:before="100" w:beforeAutospacing="1" w:after="100" w:afterAutospacing="1" w:line="240" w:lineRule="auto"/>
+        <w:outlineLvl w:val="2"/>
+        <w:rPr>
+          <w:rFonts w:eastAsia="Times New Roman" w:cstheme="minorHAnsi"/>
+          <w:b/>
+          <w:bCs/>
+        </w:rPr>
+      </w:pPr>
+      <w:r>
+        <w:rPr>
+          <w:rFonts w:eastAsia="Times New Roman" w:cstheme="minorHAnsi"/>
+          <w:b/>
+          <w:bCs/>
+        </w:rPr>
+        <w:t>Task 6: Blind SQLI</w:t>
+      </w:r>
+    </w:p>
+    <w:p>
+      <w:pPr>
+        <w:ind w:left="180"/>
+      </w:pPr>
+      <w:r>
+        <w:rPr>
+          <w:b/>
+        </w:rPr>
+        <w:t xml:space="preserve">Why your payload from Task 5 does not work in this page? </w:t>
+      </w:r>
+    </w:p>
+    <w:p>
+      <w:pPr>
+        <w:ind w:left="180"/>
+      </w:pPr>
+      <w:r>
+        <w:t xml:space="preserve">Task 5 payload doesn’t work because the page’s </w:t>
+      </w:r>
+      <w:r>
+        <w:t>PHP</w:t>
+      </w:r>
+      <w:r>
+        <w:t xml:space="preserve"> code is checking for the count of rows retrieved by the query. The Task 5 exploit returns more than 1 row, and it branches to the </w:t>
+      </w:r>
+      <w:r>
+        <w:rPr>
+          <w:i/>
+        </w:rPr>
+        <w:t>“User ID exists in the database.”</w:t>
+      </w:r>
+      <w:r>
+        <w:t xml:space="preserve"> message.</w:t>
+      </w:r>
+    </w:p>
+    <w:p>
+      <w:pPr>
+        <w:ind w:left="180"/>
+        <w:rPr>
+          <w:b/>
+        </w:rPr>
+      </w:pPr>
+      <w:r>
+        <w:rPr>
+          <w:b/>
+        </w:rPr>
+        <w:t>Command line arguments passed to the sqlmap.py</w:t>
+      </w:r>
+    </w:p>
+    <w:p>
+      <w:pPr>
+        <w:ind w:left="180"/>
+      </w:pPr>
+      <w:r>
+        <w:t>http://192.168.56.102/vulnerabilities/sqli_blind/?id=1&amp;Submit=Submit (GET)  # sqlmap.py -u http://192.168.56.102/vulnerabilities/sqli_blind/?id=1&amp;Submit=Submit "--cookie=security=low; PHPSESSID=etp3364hd4chtuf87h0c51t9r2"</w:t>
+      </w:r>
+    </w:p>
+    <w:p>
+      <w:pPr>
+        <w:ind w:left="180"/>
+        <w:rPr>
+          <w:b/>
+        </w:rPr>
+      </w:pPr>
+      <w:r>
+        <w:rPr>
+          <w:b/>
+        </w:rPr>
+        <w:t>Here are the findings from SqlMap</w:t>
+      </w:r>
+    </w:p>
+    <w:p>
+      <w:pPr>
+        <w:spacing w:after="0"/>
+        <w:ind w:left="180"/>
+      </w:pPr>
+      <w:r>
+        <w:t>sqlmap identified the following injection point(s) with a total of 166 HTTP(s) requests:</w:t>
+      </w:r>
+    </w:p>
+    <w:p>
+      <w:pPr>
+        <w:spacing w:after="0"/>
+        <w:ind w:left="180"/>
+      </w:pPr>
+      <w:r>
+        <w:t>---</w:t>
+      </w:r>
+    </w:p>
+    <w:p>
+      <w:pPr>
+        <w:spacing w:after="0"/>
+        <w:ind w:left="180"/>
+      </w:pPr>
+      <w:r>
+        <w:t>Parameter: id (GET)</w:t>
+      </w:r>
+    </w:p>
+    <w:p>
+      <w:pPr>
+        <w:spacing w:after="0"/>
+        <w:ind w:left="180"/>
+      </w:pPr>
+      <w:r>
+        <w:t xml:space="preserve">    Type: boolean-based blind</w:t>
+      </w:r>
+    </w:p>
+    <w:p>
+      <w:pPr>
+        <w:spacing w:after="0"/>
+        <w:ind w:left="180"/>
+      </w:pPr>
+      <w:r>
+        <w:t xml:space="preserve">    Title: AND boolean-based blind - WHERE or HAVING clause</w:t>
+      </w:r>
+    </w:p>
+    <w:p>
+      <w:pPr>
+        <w:spacing w:after="0"/>
+        <w:ind w:left="180"/>
+      </w:pPr>
+      <w:r>
+        <w:t xml:space="preserve">    Payload: id=1' AND 8367=8367 AND 'ymFc'='ymFc&amp;Submit=Submit</w:t>
+      </w:r>
+    </w:p>
+    <w:p>
+      <w:pPr>
+        <w:spacing w:after="0"/>
+        <w:ind w:left="180"/>
+      </w:pPr>
+    </w:p>
+    <w:p>
+      <w:pPr>
+        <w:spacing w:after="0"/>
+        <w:ind w:left="180"/>
+      </w:pPr>
+      <w:r>
+        <w:t xml:space="preserve">    Type: AND/OR time-based blind</w:t>
+      </w:r>
+    </w:p>
+    <w:p>
+      <w:pPr>
+        <w:spacing w:after="0"/>
+        <w:ind w:left="180"/>
+      </w:pPr>
+      <w:r>
+        <w:t xml:space="preserve">    Title: MySQL &gt;= 5.0.12 AND time-based blind</w:t>
+      </w:r>
+    </w:p>
+    <w:p>
+      <w:pPr>
+        <w:spacing w:after="0"/>
+        <w:ind w:left="180"/>
+      </w:pPr>
+      <w:r>
+        <w:t xml:space="preserve">    Payload: id=1' AND SLEEP(5) AND 'SrWc'='SrWc&amp;Submit=Submit</w:t>
+      </w:r>
+    </w:p>
+    <w:p>
+      <w:pPr>
+        <w:spacing w:after="0"/>
+        <w:ind w:left="180"/>
+      </w:pPr>
+      <w:r>
+        <w:t>---</w:t>
+      </w:r>
+    </w:p>
+    <w:p>
+      <w:pPr>
+        <w:spacing w:after="0"/>
+        <w:ind w:left="180"/>
+      </w:pPr>
+      <w:r>
+        <w:t>web server operating system: Linux Ubuntu 13.04 or 12.04 or 12.10 (Raring Ringtail or Precise Pangolin or Quantal Quetzal)</w:t>
+      </w:r>
+    </w:p>
+    <w:p>
+      <w:pPr>
+        <w:spacing w:after="0"/>
+        <w:ind w:left="180"/>
+      </w:pPr>
+      <w:r>
+        <w:t>web application technology: Apache 2.2.22, PHP 5.3.10</w:t>
+      </w:r>
+    </w:p>
+    <w:p>
+      <w:pPr>
+        <w:ind w:left="180"/>
+      </w:pPr>
+      <w:r>
+        <w:t>back-end DBMS: MySQL &gt;= 5.0.12</w:t>
+      </w:r>
+    </w:p>
+    <w:p>
+      <w:pPr>
+        <w:rPr>
+          <w:b/>
+        </w:rPr>
+      </w:pPr>
+      <w:r>
+        <w:rPr>
+          <w:b/>
+        </w:rPr>
+        <w:lastRenderedPageBreak/>
+        <w:t>Task 6: Weak Session ID</w:t>
+      </w:r>
+    </w:p>
+    <w:p>
+      <w:pPr>
+        <w:ind w:left="180"/>
+      </w:pPr>
+      <w:r>
         <w:rPr>
           <w:noProof/>
         </w:rPr>
-      </w:pPr>
-      <w:r>
-        <w:rPr>
-          <w:noProof/>
-        </w:rPr>
         <w:drawing>
-          <wp:inline distT="0" distB="0" distL="0" distR="0" wp14:anchorId="7D47F0B6" wp14:editId="4BEA5FB1">
-            <wp:extent cx="5943600" cy="3494029"/>
-            <wp:effectExtent l="0" t="0" r="0" b="0"/>
-            <wp:docPr id="3" name="Picture 3"/>
+          <wp:inline distT="0" distB="0" distL="0" distR="0" wp14:anchorId="4CF2F692" wp14:editId="0039910D">
+            <wp:extent cx="5943600" cy="3866515"/>
+            <wp:effectExtent l="0" t="0" r="0" b="635"/>
+            <wp:docPr id="2" name="Picture 2"/>
             <wp:cNvGraphicFramePr>
               <a:graphicFrameLocks xmlns:a="http://schemas.openxmlformats.org/drawingml/2006/main" noChangeAspect="1"/>
             </wp:cNvGraphicFramePr>
@@ -596,6 +749,54 @@
                   <pic:spPr>
                     <a:xfrm>
                       <a:off x="0" y="0"/>
+                      <a:ext cx="5943600" cy="3866515"/>
+                    </a:xfrm>
+                    <a:prstGeom prst="rect">
+                      <a:avLst/>
+                    </a:prstGeom>
+                  </pic:spPr>
+                </pic:pic>
+              </a:graphicData>
+            </a:graphic>
+          </wp:inline>
+        </w:drawing>
+      </w:r>
+    </w:p>
+    <w:p>
+      <w:pPr>
+        <w:ind w:left="180"/>
+        <w:rPr>
+          <w:noProof/>
+        </w:rPr>
+      </w:pPr>
+      <w:r>
+        <w:rPr>
+          <w:noProof/>
+        </w:rPr>
+        <w:drawing>
+          <wp:inline distT="0" distB="0" distL="0" distR="0" wp14:anchorId="7D47F0B6" wp14:editId="4BEA5FB1">
+            <wp:extent cx="5943600" cy="3494029"/>
+            <wp:effectExtent l="0" t="0" r="0" b="0"/>
+            <wp:docPr id="3" name="Picture 3"/>
+            <wp:cNvGraphicFramePr>
+              <a:graphicFrameLocks xmlns:a="http://schemas.openxmlformats.org/drawingml/2006/main" noChangeAspect="1"/>
+            </wp:cNvGraphicFramePr>
+            <a:graphic xmlns:a="http://schemas.openxmlformats.org/drawingml/2006/main">
+              <a:graphicData uri="http://schemas.openxmlformats.org/drawingml/2006/picture">
+                <pic:pic xmlns:pic="http://schemas.openxmlformats.org/drawingml/2006/picture">
+                  <pic:nvPicPr>
+                    <pic:cNvPr id="1" name=""/>
+                    <pic:cNvPicPr/>
+                  </pic:nvPicPr>
+                  <pic:blipFill>
+                    <a:blip r:embed="rId12"/>
+                    <a:stretch>
+                      <a:fillRect/>
+                    </a:stretch>
+                  </pic:blipFill>
+                  <pic:spPr>
+                    <a:xfrm>
+                      <a:off x="0" y="0"/>
                       <a:ext cx="5943600" cy="3494029"/>
                     </a:xfrm>
                     <a:prstGeom prst="rect">
@@ -652,7 +853,7 @@
           <w:noProof/>
         </w:rPr>
       </w:pPr>
-      <w:hyperlink r:id="rId12" w:history="1">
+      <w:hyperlink r:id="rId13" w:history="1">
         <w:r>
           <w:rPr>
             <w:rStyle w:val="Hyperlink"/>
@@ -703,7 +904,7 @@
                     <pic:cNvPicPr/>
                   </pic:nvPicPr>
                   <pic:blipFill>
-                    <a:blip r:embed="rId13"/>
+                    <a:blip r:embed="rId14"/>
                     <a:stretch>
                       <a:fillRect/>
                     </a:stretch>
@@ -744,7 +945,7 @@
           <w:b/>
         </w:rPr>
       </w:pPr>
-      <w:hyperlink r:id="rId14" w:history="1">
+      <w:hyperlink r:id="rId15" w:history="1">
         <w:r>
           <w:rPr>
             <w:rStyle w:val="Hyperlink"/>
@@ -766,89 +967,6 @@
             <wp:extent cx="5943600" cy="3625850"/>
             <wp:effectExtent l="0" t="0" r="0" b="0"/>
             <wp:docPr id="5" name="Picture 5"/>
-            <wp:cNvGraphicFramePr>
-              <a:graphicFrameLocks xmlns:a="http://schemas.openxmlformats.org/drawingml/2006/main" noChangeAspect="1"/>
-            </wp:cNvGraphicFramePr>
-            <a:graphic xmlns:a="http://schemas.openxmlformats.org/drawingml/2006/main">
-              <a:graphicData uri="http://schemas.openxmlformats.org/drawingml/2006/picture">
-                <pic:pic xmlns:pic="http://schemas.openxmlformats.org/drawingml/2006/picture">
-                  <pic:nvPicPr>
-                    <pic:cNvPr id="1" name=""/>
-                    <pic:cNvPicPr/>
-                  </pic:nvPicPr>
-                  <pic:blipFill>
-                    <a:blip r:embed="rId15"/>
-                    <a:stretch>
-                      <a:fillRect/>
-                    </a:stretch>
-                  </pic:blipFill>
-                  <pic:spPr>
-                    <a:xfrm>
-                      <a:off x="0" y="0"/>
-                      <a:ext cx="5943600" cy="3625850"/>
-                    </a:xfrm>
-                    <a:prstGeom prst="rect">
-                      <a:avLst/>
-                    </a:prstGeom>
-                  </pic:spPr>
-                </pic:pic>
-              </a:graphicData>
-            </a:graphic>
-          </wp:inline>
-        </w:drawing>
-      </w:r>
-    </w:p>
-    <w:p>
-      <w:pPr>
-        <w:rPr>
-          <w:b/>
-        </w:rPr>
-      </w:pPr>
-      <w:r>
-        <w:rPr>
-          <w:b/>
-        </w:rPr>
-        <w:lastRenderedPageBreak/>
-        <w:t>Task 9: Stored XSS</w:t>
-      </w:r>
-    </w:p>
-    <w:p>
-      <w:pPr>
-        <w:ind w:left="180"/>
-        <w:rPr>
-          <w:rFonts w:ascii="Courier New" w:hAnsi="Courier New" w:cs="Courier New"/>
-          <w:sz w:val="20"/>
-          <w:szCs w:val="20"/>
-        </w:rPr>
-      </w:pPr>
-      <w:r>
-        <w:t xml:space="preserve">Exploit payload entered in Message Box - </w:t>
-      </w:r>
-      <w:r>
-        <w:rPr>
-          <w:rFonts w:ascii="Courier New" w:hAnsi="Courier New" w:cs="Courier New"/>
-          <w:sz w:val="20"/>
-          <w:szCs w:val="20"/>
-        </w:rPr>
-        <w:t>&lt;script&gt;alert("XSS");&lt;/script&gt;</w:t>
-      </w:r>
-    </w:p>
-    <w:p>
-      <w:pPr>
-        <w:ind w:left="180"/>
-        <w:rPr>
-          <w:noProof/>
-        </w:rPr>
-      </w:pPr>
-      <w:r>
-        <w:rPr>
-          <w:noProof/>
-        </w:rPr>
-        <w:drawing>
-          <wp:inline distT="0" distB="0" distL="0" distR="0" wp14:anchorId="7F3547F6" wp14:editId="3A16A56C">
-            <wp:extent cx="5943600" cy="3589655"/>
-            <wp:effectExtent l="0" t="0" r="0" b="0"/>
-            <wp:docPr id="6" name="Picture 6"/>
             <wp:cNvGraphicFramePr>
               <a:graphicFrameLocks xmlns:a="http://schemas.openxmlformats.org/drawingml/2006/main" noChangeAspect="1"/>
             </wp:cNvGraphicFramePr>
@@ -868,6 +986,89 @@
                   <pic:spPr>
                     <a:xfrm>
                       <a:off x="0" y="0"/>
+                      <a:ext cx="5943600" cy="3625850"/>
+                    </a:xfrm>
+                    <a:prstGeom prst="rect">
+                      <a:avLst/>
+                    </a:prstGeom>
+                  </pic:spPr>
+                </pic:pic>
+              </a:graphicData>
+            </a:graphic>
+          </wp:inline>
+        </w:drawing>
+      </w:r>
+    </w:p>
+    <w:p>
+      <w:pPr>
+        <w:rPr>
+          <w:b/>
+        </w:rPr>
+      </w:pPr>
+      <w:r>
+        <w:rPr>
+          <w:b/>
+        </w:rPr>
+        <w:lastRenderedPageBreak/>
+        <w:t>Task 9: Stored XSS</w:t>
+      </w:r>
+    </w:p>
+    <w:p>
+      <w:pPr>
+        <w:ind w:left="180"/>
+        <w:rPr>
+          <w:rFonts w:ascii="Courier New" w:hAnsi="Courier New" w:cs="Courier New"/>
+          <w:sz w:val="20"/>
+          <w:szCs w:val="20"/>
+        </w:rPr>
+      </w:pPr>
+      <w:r>
+        <w:t xml:space="preserve">Exploit payload entered in Message Box - </w:t>
+      </w:r>
+      <w:r>
+        <w:rPr>
+          <w:rFonts w:ascii="Courier New" w:hAnsi="Courier New" w:cs="Courier New"/>
+          <w:sz w:val="20"/>
+          <w:szCs w:val="20"/>
+        </w:rPr>
+        <w:t>&lt;script&gt;alert("XSS");&lt;/script&gt;</w:t>
+      </w:r>
+    </w:p>
+    <w:p>
+      <w:pPr>
+        <w:ind w:left="180"/>
+        <w:rPr>
+          <w:noProof/>
+        </w:rPr>
+      </w:pPr>
+      <w:r>
+        <w:rPr>
+          <w:noProof/>
+        </w:rPr>
+        <w:drawing>
+          <wp:inline distT="0" distB="0" distL="0" distR="0" wp14:anchorId="7F3547F6" wp14:editId="3A16A56C">
+            <wp:extent cx="5943600" cy="3589655"/>
+            <wp:effectExtent l="0" t="0" r="0" b="0"/>
+            <wp:docPr id="6" name="Picture 6"/>
+            <wp:cNvGraphicFramePr>
+              <a:graphicFrameLocks xmlns:a="http://schemas.openxmlformats.org/drawingml/2006/main" noChangeAspect="1"/>
+            </wp:cNvGraphicFramePr>
+            <a:graphic xmlns:a="http://schemas.openxmlformats.org/drawingml/2006/main">
+              <a:graphicData uri="http://schemas.openxmlformats.org/drawingml/2006/picture">
+                <pic:pic xmlns:pic="http://schemas.openxmlformats.org/drawingml/2006/picture">
+                  <pic:nvPicPr>
+                    <pic:cNvPr id="1" name=""/>
+                    <pic:cNvPicPr/>
+                  </pic:nvPicPr>
+                  <pic:blipFill>
+                    <a:blip r:embed="rId17"/>
+                    <a:stretch>
+                      <a:fillRect/>
+                    </a:stretch>
+                  </pic:blipFill>
+                  <pic:spPr>
+                    <a:xfrm>
+                      <a:off x="0" y="0"/>
                       <a:ext cx="5943600" cy="3589655"/>
                     </a:xfrm>
                     <a:prstGeom prst="rect">
@@ -903,12 +1104,7 @@
         </w:rPr>
       </w:pPr>
       <w:r>
-        <w:t>Stored XSS is more dangerous because the exploit can be stored on the web application’s server and database. This will allow the exploit to be executed by other users of the</w:t>
-      </w:r>
-      <w:bookmarkStart w:id="0" w:name="_GoBack"/>
-      <w:bookmarkEnd w:id="0"/>
-      <w:r>
-        <w:t xml:space="preserve"> web application.</w:t>
+        <w:t>Stored XSS is more dangerous because the exploit can be stored on the web application’s server and database. This will allow the exploit to be executed by other users of the web application.</w:t>
       </w:r>
     </w:p>
     <w:p>

</xml_diff>